<commit_message>
improving game joining, and adding game rules for min/max players and teams
</commit_message>
<xml_diff>
--- a/docs/FiveSecondGames-HighLevelDesigns.docx
+++ b/docs/FiveSecondGames-HighLevelDesigns.docx
@@ -63,6 +63,65 @@
         <w:pStyle w:val="Heading2"/>
       </w:pPr>
       <w:r>
+        <w:t>Types of Games</w:t>
+      </w:r>
+    </w:p>
+    <w:p>
+      <w:pPr>
+        <w:pStyle w:val="ListParagraph"/>
+        <w:numPr>
+          <w:ilvl w:val="0"/>
+          <w:numId w:val="5"/>
+        </w:numPr>
+      </w:pPr>
+      <w:r>
+        <w:t>Ranked Game</w:t>
+      </w:r>
+    </w:p>
+    <w:p>
+      <w:pPr>
+        <w:pStyle w:val="ListParagraph"/>
+        <w:numPr>
+          <w:ilvl w:val="0"/>
+          <w:numId w:val="5"/>
+        </w:numPr>
+      </w:pPr>
+      <w:r>
+        <w:t>Beta Game</w:t>
+      </w:r>
+    </w:p>
+    <w:p>
+      <w:pPr>
+        <w:pStyle w:val="ListParagraph"/>
+        <w:numPr>
+          <w:ilvl w:val="0"/>
+          <w:numId w:val="5"/>
+        </w:numPr>
+      </w:pPr>
+      <w:r>
+        <w:t>Public Game</w:t>
+      </w:r>
+      <w:r>
+        <w:t xml:space="preserve"> (supported but disabled)</w:t>
+      </w:r>
+    </w:p>
+    <w:p>
+      <w:pPr>
+        <w:pStyle w:val="ListParagraph"/>
+        <w:numPr>
+          <w:ilvl w:val="0"/>
+          <w:numId w:val="5"/>
+        </w:numPr>
+      </w:pPr>
+      <w:r>
+        <w:t>Private Game</w:t>
+      </w:r>
+    </w:p>
+    <w:p>
+      <w:pPr>
+        <w:pStyle w:val="Heading2"/>
+      </w:pPr>
+      <w:r>
         <w:t>Join Game</w:t>
       </w:r>
     </w:p>
@@ -368,13 +427,7 @@
         </w:numPr>
       </w:pPr>
       <w:r>
-        <w:t xml:space="preserve">User queues for ranked </w:t>
-      </w:r>
-      <w:r>
-        <w:t xml:space="preserve">BETA </w:t>
-      </w:r>
-      <w:r>
-        <w:t>match</w:t>
+        <w:t>User queues for ranked BETA match</w:t>
       </w:r>
     </w:p>
     <w:p>
@@ -398,7 +451,6 @@
         </w:numPr>
       </w:pPr>
       <w:r>
-        <w:lastRenderedPageBreak/>
         <w:t>First, check if player has existing ranked match</w:t>
       </w:r>
     </w:p>
@@ -824,6 +876,7 @@
         </w:numPr>
       </w:pPr>
       <w:r>
+        <w:lastRenderedPageBreak/>
         <w:t>EXIT</w:t>
       </w:r>
     </w:p>
@@ -834,7 +887,6 @@
         <w:pStyle w:val="Heading1"/>
       </w:pPr>
       <w:r>
-        <w:lastRenderedPageBreak/>
         <w:t>WS User Connection</w:t>
       </w:r>
     </w:p>
@@ -941,6 +993,95 @@
     </w:lvl>
   </w:abstractNum>
   <w:abstractNum w:abstractNumId="1" w15:restartNumberingAfterBreak="0">
+    <w:nsid w:val="2D037B79"/>
+    <w:multiLevelType w:val="hybridMultilevel"/>
+    <w:tmpl w:val="2D5A2E82"/>
+    <w:lvl w:ilvl="0" w:tplc="0409000F">
+      <w:start w:val="1"/>
+      <w:numFmt w:val="decimal"/>
+      <w:lvlText w:val="%1."/>
+      <w:lvlJc w:val="left"/>
+      <w:pPr>
+        <w:ind w:left="720" w:hanging="360"/>
+      </w:pPr>
+      <w:rPr>
+        <w:rFonts w:hint="default"/>
+      </w:rPr>
+    </w:lvl>
+    <w:lvl w:ilvl="1" w:tplc="04090019" w:tentative="1">
+      <w:start w:val="1"/>
+      <w:numFmt w:val="lowerLetter"/>
+      <w:lvlText w:val="%2."/>
+      <w:lvlJc w:val="left"/>
+      <w:pPr>
+        <w:ind w:left="1440" w:hanging="360"/>
+      </w:pPr>
+    </w:lvl>
+    <w:lvl w:ilvl="2" w:tplc="0409001B" w:tentative="1">
+      <w:start w:val="1"/>
+      <w:numFmt w:val="lowerRoman"/>
+      <w:lvlText w:val="%3."/>
+      <w:lvlJc w:val="right"/>
+      <w:pPr>
+        <w:ind w:left="2160" w:hanging="180"/>
+      </w:pPr>
+    </w:lvl>
+    <w:lvl w:ilvl="3" w:tplc="0409000F" w:tentative="1">
+      <w:start w:val="1"/>
+      <w:numFmt w:val="decimal"/>
+      <w:lvlText w:val="%4."/>
+      <w:lvlJc w:val="left"/>
+      <w:pPr>
+        <w:ind w:left="2880" w:hanging="360"/>
+      </w:pPr>
+    </w:lvl>
+    <w:lvl w:ilvl="4" w:tplc="04090019" w:tentative="1">
+      <w:start w:val="1"/>
+      <w:numFmt w:val="lowerLetter"/>
+      <w:lvlText w:val="%5."/>
+      <w:lvlJc w:val="left"/>
+      <w:pPr>
+        <w:ind w:left="3600" w:hanging="360"/>
+      </w:pPr>
+    </w:lvl>
+    <w:lvl w:ilvl="5" w:tplc="0409001B" w:tentative="1">
+      <w:start w:val="1"/>
+      <w:numFmt w:val="lowerRoman"/>
+      <w:lvlText w:val="%6."/>
+      <w:lvlJc w:val="right"/>
+      <w:pPr>
+        <w:ind w:left="4320" w:hanging="180"/>
+      </w:pPr>
+    </w:lvl>
+    <w:lvl w:ilvl="6" w:tplc="0409000F" w:tentative="1">
+      <w:start w:val="1"/>
+      <w:numFmt w:val="decimal"/>
+      <w:lvlText w:val="%7."/>
+      <w:lvlJc w:val="left"/>
+      <w:pPr>
+        <w:ind w:left="5040" w:hanging="360"/>
+      </w:pPr>
+    </w:lvl>
+    <w:lvl w:ilvl="7" w:tplc="04090019" w:tentative="1">
+      <w:start w:val="1"/>
+      <w:numFmt w:val="lowerLetter"/>
+      <w:lvlText w:val="%8."/>
+      <w:lvlJc w:val="left"/>
+      <w:pPr>
+        <w:ind w:left="5760" w:hanging="360"/>
+      </w:pPr>
+    </w:lvl>
+    <w:lvl w:ilvl="8" w:tplc="0409001B" w:tentative="1">
+      <w:start w:val="1"/>
+      <w:numFmt w:val="lowerRoman"/>
+      <w:lvlText w:val="%9."/>
+      <w:lvlJc w:val="right"/>
+      <w:pPr>
+        <w:ind w:left="6480" w:hanging="180"/>
+      </w:pPr>
+    </w:lvl>
+  </w:abstractNum>
+  <w:abstractNum w:abstractNumId="2" w15:restartNumberingAfterBreak="0">
     <w:nsid w:val="302249DC"/>
     <w:multiLevelType w:val="hybridMultilevel"/>
     <w:tmpl w:val="F36E710A"/>
@@ -1029,7 +1170,7 @@
       </w:pPr>
     </w:lvl>
   </w:abstractNum>
-  <w:abstractNum w:abstractNumId="2" w15:restartNumberingAfterBreak="0">
+  <w:abstractNum w:abstractNumId="3" w15:restartNumberingAfterBreak="0">
     <w:nsid w:val="357C16D9"/>
     <w:multiLevelType w:val="hybridMultilevel"/>
     <w:tmpl w:val="3D3C97BC"/>
@@ -1118,7 +1259,7 @@
       </w:pPr>
     </w:lvl>
   </w:abstractNum>
-  <w:abstractNum w:abstractNumId="3" w15:restartNumberingAfterBreak="0">
+  <w:abstractNum w:abstractNumId="4" w15:restartNumberingAfterBreak="0">
     <w:nsid w:val="3B520342"/>
     <w:multiLevelType w:val="hybridMultilevel"/>
     <w:tmpl w:val="F36E710A"/>
@@ -1208,15 +1349,18 @@
     </w:lvl>
   </w:abstractNum>
   <w:num w:numId="1">
-    <w:abstractNumId w:val="2"/>
+    <w:abstractNumId w:val="3"/>
   </w:num>
   <w:num w:numId="2">
     <w:abstractNumId w:val="0"/>
   </w:num>
   <w:num w:numId="3">
-    <w:abstractNumId w:val="3"/>
+    <w:abstractNumId w:val="4"/>
   </w:num>
   <w:num w:numId="4">
+    <w:abstractNumId w:val="2"/>
+  </w:num>
+  <w:num w:numId="5">
     <w:abstractNumId w:val="1"/>
   </w:num>
 </w:numbering>

</xml_diff>

<commit_message>
tested url-loading and cleaned up fsg ui
</commit_message>
<xml_diff>
--- a/docs/FiveSecondGames-HighLevelDesigns.docx
+++ b/docs/FiveSecondGames-HighLevelDesigns.docx
@@ -890,6 +890,163 @@
         <w:t>WS User Connection</w:t>
       </w:r>
     </w:p>
+    <w:p>
+      <w:r>
+        <w:br w:type="page"/>
+      </w:r>
+    </w:p>
+    <w:p>
+      <w:pPr>
+        <w:pStyle w:val="Heading1"/>
+      </w:pPr>
+      <w:r>
+        <w:lastRenderedPageBreak/>
+        <w:t>User Experience</w:t>
+      </w:r>
+    </w:p>
+    <w:p/>
+    <w:p>
+      <w:pPr>
+        <w:pStyle w:val="Heading2"/>
+      </w:pPr>
+      <w:r>
+        <w:t>User Stories</w:t>
+      </w:r>
+    </w:p>
+    <w:tbl>
+      <w:tblPr>
+        <w:tblStyle w:val="TableGrid"/>
+        <w:tblW w:w="0" w:type="auto"/>
+        <w:tblLook w:val="04A0" w:firstRow="1" w:lastRow="0" w:firstColumn="1" w:lastColumn="0" w:noHBand="0" w:noVBand="1"/>
+      </w:tblPr>
+      <w:tblGrid>
+        <w:gridCol w:w="4675"/>
+        <w:gridCol w:w="4675"/>
+      </w:tblGrid>
+      <w:tr>
+        <w:tc>
+          <w:tcPr>
+            <w:tcW w:w="4675" w:type="dxa"/>
+          </w:tcPr>
+          <w:p>
+            <w:pPr>
+              <w:rPr>
+                <w:b/>
+                <w:bCs/>
+              </w:rPr>
+            </w:pPr>
+            <w:r>
+              <w:rPr>
+                <w:b/>
+                <w:bCs/>
+              </w:rPr>
+              <w:t>User</w:t>
+            </w:r>
+          </w:p>
+        </w:tc>
+        <w:tc>
+          <w:tcPr>
+            <w:tcW w:w="4675" w:type="dxa"/>
+          </w:tcPr>
+          <w:p>
+            <w:pPr>
+              <w:rPr>
+                <w:b/>
+                <w:bCs/>
+              </w:rPr>
+            </w:pPr>
+            <w:r>
+              <w:rPr>
+                <w:b/>
+                <w:bCs/>
+              </w:rPr>
+              <w:t>Action</w:t>
+            </w:r>
+          </w:p>
+        </w:tc>
+      </w:tr>
+      <w:tr>
+        <w:tc>
+          <w:tcPr>
+            <w:tcW w:w="4675" w:type="dxa"/>
+          </w:tcPr>
+          <w:p>
+            <w:r>
+              <w:t>Any *</w:t>
+            </w:r>
+          </w:p>
+        </w:tc>
+        <w:tc>
+          <w:tcPr>
+            <w:tcW w:w="4675" w:type="dxa"/>
+          </w:tcPr>
+          <w:p>
+            <w:r>
+              <w:t>Login, Logout</w:t>
+            </w:r>
+            <w:r>
+              <w:t xml:space="preserve">, Notification, Alert about </w:t>
+            </w:r>
+          </w:p>
+        </w:tc>
+      </w:tr>
+      <w:tr>
+        <w:tc>
+          <w:tcPr>
+            <w:tcW w:w="4675" w:type="dxa"/>
+          </w:tcPr>
+          <w:p>
+            <w:r>
+              <w:t>Player</w:t>
+            </w:r>
+          </w:p>
+        </w:tc>
+        <w:tc>
+          <w:tcPr>
+            <w:tcW w:w="4675" w:type="dxa"/>
+          </w:tcPr>
+          <w:p>
+            <w:r>
+              <w:t xml:space="preserve">View Games, View Game Detail, Queue Ranked, Queue Beta, Create Private Room, Join </w:t>
+            </w:r>
+            <w:r>
+              <w:t>Room</w:t>
+            </w:r>
+            <w:r>
+              <w:t xml:space="preserve">, </w:t>
+            </w:r>
+            <w:r>
+              <w:t>Show Game (iframe)</w:t>
+            </w:r>
+            <w:r>
+              <w:t>, Forfeit</w:t>
+            </w:r>
+          </w:p>
+        </w:tc>
+      </w:tr>
+      <w:tr>
+        <w:tc>
+          <w:tcPr>
+            <w:tcW w:w="4675" w:type="dxa"/>
+          </w:tcPr>
+          <w:p>
+            <w:r>
+              <w:t>Developer</w:t>
+            </w:r>
+          </w:p>
+        </w:tc>
+        <w:tc>
+          <w:tcPr>
+            <w:tcW w:w="4675" w:type="dxa"/>
+          </w:tcPr>
+          <w:p>
+            <w:r>
+              <w:t xml:space="preserve">View Developer Dashboard, Create Game, Manage Game, View Stats, View Errors, Upload Game Images, Promote Game to Production, </w:t>
+            </w:r>
+          </w:p>
+        </w:tc>
+      </w:tr>
+    </w:tbl>
     <w:p/>
     <w:sectPr>
       <w:pgSz w:w="12240" w:h="15840"/>
@@ -1937,6 +2094,25 @@
       <w:contextualSpacing/>
     </w:pPr>
   </w:style>
+  <w:style w:type="table" w:styleId="TableGrid">
+    <w:name w:val="Table Grid"/>
+    <w:basedOn w:val="TableNormal"/>
+    <w:uiPriority w:val="39"/>
+    <w:rsid w:val="00503971"/>
+    <w:pPr>
+      <w:spacing w:after="0" w:line="240" w:lineRule="auto"/>
+    </w:pPr>
+    <w:tblPr>
+      <w:tblBorders>
+        <w:top w:val="single" w:sz="4" w:space="0" w:color="auto"/>
+        <w:left w:val="single" w:sz="4" w:space="0" w:color="auto"/>
+        <w:bottom w:val="single" w:sz="4" w:space="0" w:color="auto"/>
+        <w:right w:val="single" w:sz="4" w:space="0" w:color="auto"/>
+        <w:insideH w:val="single" w:sz="4" w:space="0" w:color="auto"/>
+        <w:insideV w:val="single" w:sz="4" w:space="0" w:color="auto"/>
+      </w:tblBorders>
+    </w:tblPr>
+  </w:style>
 </w:styles>
 </file>
 

</xml_diff>

<commit_message>
added new queue ui, working on improving actual game panel
</commit_message>
<xml_diff>
--- a/docs/FiveSecondGames-HighLevelDesigns.docx
+++ b/docs/FiveSecondGames-HighLevelDesigns.docx
@@ -19,6 +19,130 @@
       </w:r>
     </w:p>
     <w:p>
+      <w:r>
+        <w:t>Naming Ideas</w:t>
+      </w:r>
+    </w:p>
+    <w:p>
+      <w:pPr>
+        <w:pStyle w:val="ListParagraph"/>
+        <w:numPr>
+          <w:ilvl w:val="0"/>
+          <w:numId w:val="6"/>
+        </w:numPr>
+      </w:pPr>
+      <w:r>
+        <w:t>Rank</w:t>
+      </w:r>
+    </w:p>
+    <w:p>
+      <w:pPr>
+        <w:pStyle w:val="ListParagraph"/>
+        <w:numPr>
+          <w:ilvl w:val="0"/>
+          <w:numId w:val="6"/>
+        </w:numPr>
+      </w:pPr>
+      <w:r>
+        <w:t>Rating</w:t>
+      </w:r>
+    </w:p>
+    <w:p>
+      <w:pPr>
+        <w:pStyle w:val="ListParagraph"/>
+        <w:numPr>
+          <w:ilvl w:val="0"/>
+          <w:numId w:val="6"/>
+        </w:numPr>
+      </w:pPr>
+      <w:r>
+        <w:t>State</w:t>
+      </w:r>
+    </w:p>
+    <w:p>
+      <w:pPr>
+        <w:pStyle w:val="ListParagraph"/>
+        <w:numPr>
+          <w:ilvl w:val="0"/>
+          <w:numId w:val="6"/>
+        </w:numPr>
+      </w:pPr>
+      <w:proofErr w:type="spellStart"/>
+      <w:r>
+        <w:t>Websocket</w:t>
+      </w:r>
+      <w:proofErr w:type="spellEnd"/>
+    </w:p>
+    <w:p>
+      <w:pPr>
+        <w:pStyle w:val="ListParagraph"/>
+        <w:numPr>
+          <w:ilvl w:val="0"/>
+          <w:numId w:val="6"/>
+        </w:numPr>
+      </w:pPr>
+      <w:r>
+        <w:t>Developer</w:t>
+      </w:r>
+    </w:p>
+    <w:p>
+      <w:pPr>
+        <w:pStyle w:val="ListParagraph"/>
+        <w:numPr>
+          <w:ilvl w:val="0"/>
+          <w:numId w:val="6"/>
+        </w:numPr>
+      </w:pPr>
+      <w:r>
+        <w:t>JS / JavaScript</w:t>
+      </w:r>
+    </w:p>
+    <w:p>
+      <w:pPr>
+        <w:pStyle w:val="ListParagraph"/>
+        <w:numPr>
+          <w:ilvl w:val="0"/>
+          <w:numId w:val="6"/>
+        </w:numPr>
+      </w:pPr>
+      <w:r>
+        <w:t>Web</w:t>
+      </w:r>
+    </w:p>
+    <w:p>
+      <w:pPr>
+        <w:pStyle w:val="ListParagraph"/>
+        <w:numPr>
+          <w:ilvl w:val="0"/>
+          <w:numId w:val="6"/>
+        </w:numPr>
+      </w:pPr>
+      <w:r>
+        <w:t>Game</w:t>
+      </w:r>
+    </w:p>
+    <w:p>
+      <w:pPr>
+        <w:pStyle w:val="ListParagraph"/>
+        <w:numPr>
+          <w:ilvl w:val="0"/>
+          <w:numId w:val="6"/>
+        </w:numPr>
+      </w:pPr>
+      <w:r>
+        <w:t xml:space="preserve">Turn </w:t>
+      </w:r>
+    </w:p>
+    <w:p>
+      <w:pPr>
+        <w:pStyle w:val="ListParagraph"/>
+        <w:numPr>
+          <w:ilvl w:val="0"/>
+          <w:numId w:val="6"/>
+        </w:numPr>
+      </w:pPr>
+    </w:p>
+    <w:p>
       <w:pPr>
         <w:pStyle w:val="Heading1"/>
       </w:pPr>
@@ -274,6 +398,7 @@
         </w:numPr>
       </w:pPr>
       <w:r>
+        <w:lastRenderedPageBreak/>
         <w:t>GS attempts to add player</w:t>
       </w:r>
     </w:p>
@@ -755,6 +880,7 @@
         </w:numPr>
       </w:pPr>
       <w:r>
+        <w:lastRenderedPageBreak/>
         <w:t>If sequence matches, do nothing, EXIT</w:t>
       </w:r>
     </w:p>
@@ -876,7 +1002,6 @@
         </w:numPr>
       </w:pPr>
       <w:r>
-        <w:lastRenderedPageBreak/>
         <w:t>EXIT</w:t>
       </w:r>
     </w:p>
@@ -1505,6 +1630,118 @@
       </w:pPr>
     </w:lvl>
   </w:abstractNum>
+  <w:abstractNum w:abstractNumId="5" w15:restartNumberingAfterBreak="0">
+    <w:nsid w:val="702D4AC1"/>
+    <w:multiLevelType w:val="hybridMultilevel"/>
+    <w:tmpl w:val="041AA120"/>
+    <w:lvl w:ilvl="0" w:tplc="D74C1376">
+      <w:numFmt w:val="bullet"/>
+      <w:lvlText w:val="-"/>
+      <w:lvlJc w:val="left"/>
+      <w:pPr>
+        <w:ind w:left="720" w:hanging="360"/>
+      </w:pPr>
+      <w:rPr>
+        <w:rFonts w:ascii="Calibri" w:eastAsiaTheme="minorHAnsi" w:hAnsi="Calibri" w:cs="Calibri" w:hint="default"/>
+      </w:rPr>
+    </w:lvl>
+    <w:lvl w:ilvl="1" w:tplc="04090003" w:tentative="1">
+      <w:start w:val="1"/>
+      <w:numFmt w:val="bullet"/>
+      <w:lvlText w:val="o"/>
+      <w:lvlJc w:val="left"/>
+      <w:pPr>
+        <w:ind w:left="1440" w:hanging="360"/>
+      </w:pPr>
+      <w:rPr>
+        <w:rFonts w:ascii="Courier New" w:hAnsi="Courier New" w:cs="Courier New" w:hint="default"/>
+      </w:rPr>
+    </w:lvl>
+    <w:lvl w:ilvl="2" w:tplc="04090005" w:tentative="1">
+      <w:start w:val="1"/>
+      <w:numFmt w:val="bullet"/>
+      <w:lvlText w:val=""/>
+      <w:lvlJc w:val="left"/>
+      <w:pPr>
+        <w:ind w:left="2160" w:hanging="360"/>
+      </w:pPr>
+      <w:rPr>
+        <w:rFonts w:ascii="Wingdings" w:hAnsi="Wingdings" w:hint="default"/>
+      </w:rPr>
+    </w:lvl>
+    <w:lvl w:ilvl="3" w:tplc="04090001" w:tentative="1">
+      <w:start w:val="1"/>
+      <w:numFmt w:val="bullet"/>
+      <w:lvlText w:val=""/>
+      <w:lvlJc w:val="left"/>
+      <w:pPr>
+        <w:ind w:left="2880" w:hanging="360"/>
+      </w:pPr>
+      <w:rPr>
+        <w:rFonts w:ascii="Symbol" w:hAnsi="Symbol" w:hint="default"/>
+      </w:rPr>
+    </w:lvl>
+    <w:lvl w:ilvl="4" w:tplc="04090003" w:tentative="1">
+      <w:start w:val="1"/>
+      <w:numFmt w:val="bullet"/>
+      <w:lvlText w:val="o"/>
+      <w:lvlJc w:val="left"/>
+      <w:pPr>
+        <w:ind w:left="3600" w:hanging="360"/>
+      </w:pPr>
+      <w:rPr>
+        <w:rFonts w:ascii="Courier New" w:hAnsi="Courier New" w:cs="Courier New" w:hint="default"/>
+      </w:rPr>
+    </w:lvl>
+    <w:lvl w:ilvl="5" w:tplc="04090005" w:tentative="1">
+      <w:start w:val="1"/>
+      <w:numFmt w:val="bullet"/>
+      <w:lvlText w:val=""/>
+      <w:lvlJc w:val="left"/>
+      <w:pPr>
+        <w:ind w:left="4320" w:hanging="360"/>
+      </w:pPr>
+      <w:rPr>
+        <w:rFonts w:ascii="Wingdings" w:hAnsi="Wingdings" w:hint="default"/>
+      </w:rPr>
+    </w:lvl>
+    <w:lvl w:ilvl="6" w:tplc="04090001" w:tentative="1">
+      <w:start w:val="1"/>
+      <w:numFmt w:val="bullet"/>
+      <w:lvlText w:val=""/>
+      <w:lvlJc w:val="left"/>
+      <w:pPr>
+        <w:ind w:left="5040" w:hanging="360"/>
+      </w:pPr>
+      <w:rPr>
+        <w:rFonts w:ascii="Symbol" w:hAnsi="Symbol" w:hint="default"/>
+      </w:rPr>
+    </w:lvl>
+    <w:lvl w:ilvl="7" w:tplc="04090003" w:tentative="1">
+      <w:start w:val="1"/>
+      <w:numFmt w:val="bullet"/>
+      <w:lvlText w:val="o"/>
+      <w:lvlJc w:val="left"/>
+      <w:pPr>
+        <w:ind w:left="5760" w:hanging="360"/>
+      </w:pPr>
+      <w:rPr>
+        <w:rFonts w:ascii="Courier New" w:hAnsi="Courier New" w:cs="Courier New" w:hint="default"/>
+      </w:rPr>
+    </w:lvl>
+    <w:lvl w:ilvl="8" w:tplc="04090005" w:tentative="1">
+      <w:start w:val="1"/>
+      <w:numFmt w:val="bullet"/>
+      <w:lvlText w:val=""/>
+      <w:lvlJc w:val="left"/>
+      <w:pPr>
+        <w:ind w:left="6480" w:hanging="360"/>
+      </w:pPr>
+      <w:rPr>
+        <w:rFonts w:ascii="Wingdings" w:hAnsi="Wingdings" w:hint="default"/>
+      </w:rPr>
+    </w:lvl>
+  </w:abstractNum>
   <w:num w:numId="1">
     <w:abstractNumId w:val="3"/>
   </w:num>
@@ -1519,6 +1756,9 @@
   </w:num>
   <w:num w:numId="5">
     <w:abstractNumId w:val="1"/>
+  </w:num>
+  <w:num w:numId="6">
+    <w:abstractNumId w:val="5"/>
   </w:num>
 </w:numbering>
 </file>

</xml_diff>